<commit_message>
Almost done with pptx and cancer detection ipynb file
</commit_message>
<xml_diff>
--- a/Mini-project 2 outline.docx
+++ b/Mini-project 2 outline.docx
@@ -3,699 +3,22 @@
 <w:document xmlns:wpc="http://schemas.microsoft.com/office/word/2010/wordprocessingCanvas" xmlns:cx="http://schemas.microsoft.com/office/drawing/2014/chartex" xmlns:cx1="http://schemas.microsoft.com/office/drawing/2015/9/8/chartex" xmlns:cx2="http://schemas.microsoft.com/office/drawing/2015/10/21/chartex" xmlns:cx3="http://schemas.microsoft.com/office/drawing/2016/5/9/chartex" xmlns:cx4="http://schemas.microsoft.com/office/drawing/2016/5/10/chartex" xmlns:cx5="http://schemas.microsoft.com/office/drawing/2016/5/11/chartex" xmlns:cx6="http://schemas.microsoft.com/office/drawing/2016/5/12/chartex" xmlns:cx7="http://schemas.microsoft.com/office/drawing/2016/5/13/chartex" xmlns:cx8="http://schemas.microsoft.com/office/drawing/2016/5/14/chartex" xmlns:mc="http://schemas.openxmlformats.org/markup-compatibility/2006" xmlns:aink="http://schemas.microsoft.com/office/drawing/2016/ink" xmlns:am3d="http://schemas.microsoft.com/office/drawing/2017/model3d" xmlns:o="urn:schemas-microsoft-com:office:office" xmlns:oel="http://schemas.microsoft.com/office/2019/extlst" xmlns:r="http://schemas.openxmlformats.org/officeDocument/2006/relationships" xmlns:m="http://schemas.openxmlformats.org/officeDocument/2006/math" xmlns:v="urn:schemas-microsoft-com:vml" xmlns:wp14="http://schemas.microsoft.com/office/word/2010/wordprocessingDrawing" xmlns:wp="http://schemas.openxmlformats.org/drawingml/2006/wordprocessingDrawing" xmlns:w10="urn:schemas-microsoft-com:office:word" xmlns:w="http://schemas.openxmlformats.org/wordprocessingml/2006/main" xmlns:w14="http://schemas.microsoft.com/office/word/2010/wordml" xmlns:w15="http://schemas.microsoft.com/office/word/2012/wordml" xmlns:w16cex="http://schemas.microsoft.com/office/word/2018/wordml/cex" xmlns:w16cid="http://schemas.microsoft.com/office/word/2016/wordml/cid" xmlns:w16="http://schemas.microsoft.com/office/word/2018/wordml" xmlns:w16du="http://schemas.microsoft.com/office/word/2023/wordml/word16du" xmlns:w16sdtdh="http://schemas.microsoft.com/office/word/2020/wordml/sdtdatahash" xmlns:w16sdtfl="http://schemas.microsoft.com/office/word/2024/wordml/sdtformatlock" xmlns:w16se="http://schemas.microsoft.com/office/word/2015/wordml/symex" xmlns:wpg="http://schemas.microsoft.com/office/word/2010/wordprocessingGroup" xmlns:wpi="http://schemas.microsoft.com/office/word/2010/wordprocessingInk" xmlns:wne="http://schemas.microsoft.com/office/word/2006/wordml" xmlns:wps="http://schemas.microsoft.com/office/word/2010/wordprocessingShape" mc:Ignorable="w14 w15 w16se w16cid w16 w16cex w16sdtdh w16sdtfl w16du wp14">
   <w:body>
     <w:p>
+      <w:pPr>
+        <w:rPr>
+          <w:b/>
+          <w:bCs/>
+        </w:rPr>
+      </w:pPr>
       <w:r>
         <w:rPr>
           <w:b/>
           <w:bCs/>
         </w:rPr>
-        <w:t>Mini Project 2 Essentials:</w:t>
+        <w:t>Model Evaluation Metrics</w:t>
       </w:r>
     </w:p>
-    <w:p>
-      <w:pPr>
-        <w:numPr>
-          <w:ilvl w:val="0"/>
-          <w:numId w:val="4"/>
-        </w:numPr>
-      </w:pPr>
-      <w:r>
-        <w:rPr>
-          <w:b/>
-          <w:bCs/>
-        </w:rPr>
-        <w:t>Objective: </w:t>
-      </w:r>
-      <w:r>
-        <w:t>Identify a solution to a business problem that interest you</w:t>
-      </w:r>
-    </w:p>
-    <w:p>
-      <w:pPr>
-        <w:numPr>
-          <w:ilvl w:val="0"/>
-          <w:numId w:val="4"/>
-        </w:numPr>
-      </w:pPr>
-      <w:r>
-        <w:rPr>
-          <w:b/>
-          <w:bCs/>
-        </w:rPr>
-        <w:t>Project Prompts:</w:t>
-      </w:r>
-    </w:p>
-    <w:p>
-      <w:pPr>
-        <w:numPr>
-          <w:ilvl w:val="1"/>
-          <w:numId w:val="4"/>
-        </w:numPr>
-      </w:pPr>
-      <w:r>
-        <w:rPr>
-          <w:b/>
-          <w:bCs/>
-        </w:rPr>
-        <w:t>Scope</w:t>
-      </w:r>
-      <w:r>
-        <w:t> the problem</w:t>
-      </w:r>
-    </w:p>
-    <w:p>
-      <w:pPr>
-        <w:numPr>
-          <w:ilvl w:val="2"/>
-          <w:numId w:val="4"/>
-        </w:numPr>
-      </w:pPr>
-      <w:r>
-        <w:t>What is the problem? (</w:t>
-      </w:r>
-      <w:r>
-        <w:rPr>
-          <w:b/>
-          <w:bCs/>
-        </w:rPr>
-        <w:t>Problem Scoping</w:t>
-      </w:r>
-      <w:r>
-        <w:t>)</w:t>
-      </w:r>
-    </w:p>
-    <w:p>
-      <w:pPr>
-        <w:numPr>
-          <w:ilvl w:val="2"/>
-          <w:numId w:val="4"/>
-        </w:numPr>
-      </w:pPr>
-      <w:r>
-        <w:t>Who is affected by it and how? (</w:t>
-      </w:r>
-      <w:r>
-        <w:rPr>
-          <w:b/>
-          <w:bCs/>
-        </w:rPr>
-        <w:t>Stakeholder</w:t>
-      </w:r>
-      <w:r>
-        <w:t>)</w:t>
-      </w:r>
-    </w:p>
-    <w:p>
-      <w:pPr>
-        <w:numPr>
-          <w:ilvl w:val="2"/>
-          <w:numId w:val="4"/>
-        </w:numPr>
-      </w:pPr>
-      <w:r>
-        <w:t>What is the value in solving the problem? Why solving the problem matters? (</w:t>
-      </w:r>
-      <w:r>
-        <w:rPr>
-          <w:b/>
-          <w:bCs/>
-        </w:rPr>
-        <w:t>Value Proposition</w:t>
-      </w:r>
-      <w:r>
-        <w:t>)</w:t>
-      </w:r>
-    </w:p>
-    <w:p>
-      <w:pPr>
-        <w:numPr>
-          <w:ilvl w:val="1"/>
-          <w:numId w:val="4"/>
-        </w:numPr>
-      </w:pPr>
-      <w:r>
-        <w:rPr>
-          <w:b/>
-          <w:bCs/>
-        </w:rPr>
-        <w:t>Source</w:t>
-      </w:r>
-      <w:r>
-        <w:t> relevant dataset from previous </w:t>
-      </w:r>
-      <w:r>
-        <w:rPr>
-          <w:b/>
-          <w:bCs/>
-        </w:rPr>
-        <w:t>post done for Mini Project 1</w:t>
-      </w:r>
-    </w:p>
-    <w:p>
-      <w:pPr>
-        <w:numPr>
-          <w:ilvl w:val="1"/>
-          <w:numId w:val="4"/>
-        </w:numPr>
-      </w:pPr>
-      <w:r>
-        <w:rPr>
-          <w:b/>
-          <w:bCs/>
-        </w:rPr>
-        <w:t>Apply</w:t>
-      </w:r>
-      <w:r>
-        <w:t> the data analysis process to derive insights and findings.</w:t>
-      </w:r>
-    </w:p>
-    <w:p>
-      <w:pPr>
-        <w:numPr>
-          <w:ilvl w:val="2"/>
-          <w:numId w:val="4"/>
-        </w:numPr>
-      </w:pPr>
-      <w:r>
-        <w:rPr>
-          <w:b/>
-          <w:bCs/>
-        </w:rPr>
-        <w:t>Understand</w:t>
-      </w:r>
-      <w:r>
-        <w:t> the data.</w:t>
-      </w:r>
-    </w:p>
-    <w:p>
-      <w:pPr>
-        <w:numPr>
-          <w:ilvl w:val="2"/>
-          <w:numId w:val="4"/>
-        </w:numPr>
-      </w:pPr>
-      <w:r>
-        <w:rPr>
-          <w:b/>
-          <w:bCs/>
-        </w:rPr>
-        <w:t>Choose</w:t>
-      </w:r>
-      <w:r>
-        <w:t> the part of the </w:t>
-      </w:r>
-      <w:r>
-        <w:rPr>
-          <w:b/>
-          <w:bCs/>
-        </w:rPr>
-        <w:t>data relevant</w:t>
-      </w:r>
-      <w:r>
-        <w:t> to the problem statement.</w:t>
-      </w:r>
-    </w:p>
-    <w:p>
-      <w:pPr>
-        <w:numPr>
-          <w:ilvl w:val="2"/>
-          <w:numId w:val="4"/>
-        </w:numPr>
-      </w:pPr>
-      <w:r>
-        <w:rPr>
-          <w:b/>
-          <w:bCs/>
-        </w:rPr>
-        <w:t>Clean the data</w:t>
-      </w:r>
-      <w:r>
-        <w:t> in event of missing values and/or duplicate records.</w:t>
-      </w:r>
-    </w:p>
-    <w:p>
-      <w:pPr>
-        <w:numPr>
-          <w:ilvl w:val="1"/>
-          <w:numId w:val="4"/>
-        </w:numPr>
-      </w:pPr>
-      <w:r>
-        <w:rPr>
-          <w:b/>
-          <w:bCs/>
-        </w:rPr>
-        <w:t>Present</w:t>
-      </w:r>
-      <w:r>
-        <w:t> data-driven insights using data visualizations.</w:t>
-      </w:r>
-    </w:p>
-    <w:p>
-      <w:pPr>
-        <w:numPr>
-          <w:ilvl w:val="2"/>
-          <w:numId w:val="4"/>
-        </w:numPr>
-      </w:pPr>
-      <w:r>
-        <w:rPr>
-          <w:b/>
-          <w:bCs/>
-        </w:rPr>
-        <w:t>Identify most suitable charts</w:t>
-      </w:r>
-      <w:r>
-        <w:t> (i.e. bar, table, line, etc) to represent these insights in the optimal way.</w:t>
-      </w:r>
-    </w:p>
-    <w:p>
-      <w:pPr>
-        <w:numPr>
-          <w:ilvl w:val="1"/>
-          <w:numId w:val="4"/>
-        </w:numPr>
-      </w:pPr>
-      <w:r>
-        <w:rPr>
-          <w:b/>
-          <w:bCs/>
-        </w:rPr>
-        <w:t>Apply Supervised learning models</w:t>
-      </w:r>
-      <w:r>
-        <w:t> </w:t>
-      </w:r>
-      <w:r>
-        <w:rPr>
-          <w:b/>
-          <w:bCs/>
-        </w:rPr>
-        <w:t>taught in any of module 4, 5 or 7</w:t>
-      </w:r>
-      <w:r>
-        <w:t> to make predictions &amp; evaluate your predictions.</w:t>
-      </w:r>
-    </w:p>
-    <w:p>
-      <w:pPr>
-        <w:numPr>
-          <w:ilvl w:val="2"/>
-          <w:numId w:val="4"/>
-        </w:numPr>
-      </w:pPr>
-      <w:r>
-        <w:t>Decide if you are solving a regression or classification problem (i.e. What is your Y, target variable?)</w:t>
-      </w:r>
-    </w:p>
-    <w:p>
-      <w:pPr>
-        <w:numPr>
-          <w:ilvl w:val="2"/>
-          <w:numId w:val="4"/>
-        </w:numPr>
-      </w:pPr>
-      <w:r>
-        <w:t>Remember to follow the ML learning framework: train-test split, .fit, .predict &amp; finally compare the results of predictions with actual Y.</w:t>
-      </w:r>
-    </w:p>
-    <w:p>
-      <w:pPr>
-        <w:numPr>
-          <w:ilvl w:val="1"/>
-          <w:numId w:val="4"/>
-        </w:numPr>
-      </w:pPr>
-      <w:r>
-        <w:rPr>
-          <w:b/>
-          <w:bCs/>
-        </w:rPr>
-        <w:t>Make</w:t>
-      </w:r>
-      <w:r>
-        <w:t> business </w:t>
-      </w:r>
-      <w:r>
-        <w:rPr>
-          <w:b/>
-          <w:bCs/>
-        </w:rPr>
-        <w:t>recommendations</w:t>
-      </w:r>
-      <w:r>
-        <w:t> based on your findings.</w:t>
-      </w:r>
-    </w:p>
-    <w:p>
-      <w:pPr>
-        <w:numPr>
-          <w:ilvl w:val="2"/>
-          <w:numId w:val="4"/>
-        </w:numPr>
-      </w:pPr>
-      <w:r>
-        <w:rPr>
-          <w:b/>
-          <w:bCs/>
-        </w:rPr>
-        <w:t>Suggest areas of improvements</w:t>
-      </w:r>
-      <w:r>
-        <w:t> in the business based on the insights delivered.</w:t>
-      </w:r>
-    </w:p>
-    <w:p>
-      <w:pPr>
-        <w:numPr>
-          <w:ilvl w:val="2"/>
-          <w:numId w:val="4"/>
-        </w:numPr>
-      </w:pPr>
-      <w:r>
-        <w:rPr>
-          <w:b/>
-          <w:bCs/>
-        </w:rPr>
-        <w:t>Show awareness of the limitation</w:t>
-      </w:r>
-      <w:r>
-        <w:t> of the data and suggest what additional data is required for a better analysis.</w:t>
-      </w:r>
-    </w:p>
-    <w:p>
-      <w:pPr>
-        <w:numPr>
-          <w:ilvl w:val="2"/>
-          <w:numId w:val="4"/>
-        </w:numPr>
-      </w:pPr>
-      <w:r>
-        <w:rPr>
-          <w:b/>
-          <w:bCs/>
-        </w:rPr>
-        <w:t>State the assumptions</w:t>
-      </w:r>
-      <w:r>
-        <w:t> you made in your recommendations.</w:t>
-      </w:r>
-    </w:p>
-    <w:p>
-      <w:pPr>
-        <w:numPr>
-          <w:ilvl w:val="0"/>
-          <w:numId w:val="4"/>
-        </w:numPr>
-      </w:pPr>
-      <w:r>
-        <w:rPr>
-          <w:b/>
-          <w:bCs/>
-        </w:rPr>
-        <w:t>Project Deliverables:</w:t>
-      </w:r>
-    </w:p>
-    <w:p>
-      <w:pPr>
-        <w:numPr>
-          <w:ilvl w:val="1"/>
-          <w:numId w:val="5"/>
-        </w:numPr>
-      </w:pPr>
-      <w:r>
-        <w:rPr>
-          <w:b/>
-          <w:bCs/>
-        </w:rPr>
-        <w:lastRenderedPageBreak/>
-        <w:t>Jupyter Notebook</w:t>
-      </w:r>
-      <w:r>
-        <w:t> (For analysis in step c, d &amp; e)</w:t>
-      </w:r>
-    </w:p>
-    <w:p>
-      <w:pPr>
-        <w:numPr>
-          <w:ilvl w:val="1"/>
-          <w:numId w:val="5"/>
-        </w:numPr>
-      </w:pPr>
-      <w:r>
-        <w:rPr>
-          <w:b/>
-          <w:bCs/>
-        </w:rPr>
-        <w:t>Slides</w:t>
-      </w:r>
-      <w:r>
-        <w:t> (For presentation of step a-f)</w:t>
-      </w:r>
-    </w:p>
-    <w:p>
-      <w:pPr>
-        <w:numPr>
-          <w:ilvl w:val="0"/>
-          <w:numId w:val="4"/>
-        </w:numPr>
-      </w:pPr>
-      <w:r>
-        <w:rPr>
-          <w:b/>
-          <w:bCs/>
-        </w:rPr>
-        <w:t>Due Date: 2359 </w:t>
-      </w:r>
-      <w:r>
-        <w:t>hours of </w:t>
-      </w:r>
-      <w:r>
-        <w:rPr>
-          <w:b/>
-          <w:bCs/>
-        </w:rPr>
-        <w:t>24th October 24</w:t>
-      </w:r>
-      <w:r>
-        <w:t> (Friday)</w:t>
-      </w:r>
-    </w:p>
-    <w:p>
-      <w:pPr>
-        <w:numPr>
-          <w:ilvl w:val="0"/>
-          <w:numId w:val="4"/>
-        </w:numPr>
-      </w:pPr>
-      <w:r>
-        <w:rPr>
-          <w:b/>
-          <w:bCs/>
-        </w:rPr>
-        <w:t>Presentation Format:</w:t>
-      </w:r>
-    </w:p>
-    <w:p>
-      <w:pPr>
-        <w:numPr>
-          <w:ilvl w:val="1"/>
-          <w:numId w:val="6"/>
-        </w:numPr>
-      </w:pPr>
-      <w:r>
-        <w:t>1 person per project</w:t>
-      </w:r>
-    </w:p>
-    <w:p>
-      <w:pPr>
-        <w:numPr>
-          <w:ilvl w:val="1"/>
-          <w:numId w:val="6"/>
-        </w:numPr>
-      </w:pPr>
-      <w:r>
-        <w:t>Business value pitch using </w:t>
-      </w:r>
-      <w:r>
-        <w:rPr>
-          <w:b/>
-          <w:bCs/>
-        </w:rPr>
-        <w:t>slides</w:t>
-      </w:r>
-      <w:r>
-        <w:t> (</w:t>
-      </w:r>
-      <w:r>
-        <w:rPr>
-          <w:b/>
-          <w:bCs/>
-        </w:rPr>
-        <w:t>8mins</w:t>
-      </w:r>
-      <w:r>
-        <w:t>)</w:t>
-      </w:r>
-    </w:p>
-    <w:p>
-      <w:pPr>
-        <w:numPr>
-          <w:ilvl w:val="1"/>
-          <w:numId w:val="6"/>
-        </w:numPr>
-      </w:pPr>
-      <w:r>
-        <w:t>Code review of jupyter </w:t>
-      </w:r>
-      <w:r>
-        <w:rPr>
-          <w:b/>
-          <w:bCs/>
-        </w:rPr>
-        <w:t>notebook</w:t>
-      </w:r>
-      <w:r>
-        <w:t> (</w:t>
-      </w:r>
-      <w:r>
-        <w:rPr>
-          <w:b/>
-          <w:bCs/>
-        </w:rPr>
-        <w:t>5mins</w:t>
-      </w:r>
-      <w:r>
-        <w:t>)</w:t>
-      </w:r>
-    </w:p>
-    <w:p>
-      <w:pPr>
-        <w:numPr>
-          <w:ilvl w:val="1"/>
-          <w:numId w:val="6"/>
-        </w:numPr>
-      </w:pPr>
-      <w:r>
-        <w:rPr>
-          <w:b/>
-          <w:bCs/>
-        </w:rPr>
-        <w:t>Feedback</w:t>
-      </w:r>
-      <w:r>
-        <w:t> from the teaching team &amp; classmates (</w:t>
-      </w:r>
-      <w:r>
-        <w:rPr>
-          <w:b/>
-          <w:bCs/>
-        </w:rPr>
-        <w:t>3mins</w:t>
-      </w:r>
-      <w:r>
-        <w:t>)</w:t>
-      </w:r>
-    </w:p>
-    <w:p>
-      <w:pPr>
-        <w:numPr>
-          <w:ilvl w:val="0"/>
-          <w:numId w:val="4"/>
-        </w:numPr>
-      </w:pPr>
-      <w:r>
-        <w:rPr>
-          <w:b/>
-          <w:bCs/>
-        </w:rPr>
-        <w:t>Presentation Date:</w:t>
-      </w:r>
-      <w:r>
-        <w:t> </w:t>
-      </w:r>
-      <w:r>
-        <w:rPr>
-          <w:b/>
-          <w:bCs/>
-        </w:rPr>
-        <w:t>0900</w:t>
-      </w:r>
-      <w:r>
-        <w:t> hours of </w:t>
-      </w:r>
-      <w:r>
-        <w:rPr>
-          <w:b/>
-          <w:bCs/>
-        </w:rPr>
-        <w:t>25th October 24</w:t>
-      </w:r>
-      <w:r>
-        <w:t> (Saturday)</w:t>
-      </w:r>
-    </w:p>
-    <w:p>
-      <w:r>
-        <w:t>If you have any project related questions, reply in the thread. Meantime, attached is a sample project for your reference.Cheers! Happy predicting! </w:t>
-      </w:r>
-      <w:r>
-        <w:drawing>
-          <wp:inline distT="0" distB="0" distL="0" distR="0" wp14:anchorId="2CE7F092" wp14:editId="780B1721">
-            <wp:extent cx="209550" cy="209550"/>
-            <wp:effectExtent l="0" t="0" r="0" b="0"/>
-            <wp:docPr id="1722252586" name="Picture 2" descr=":crystal_ball:"/>
-            <wp:cNvGraphicFramePr>
-              <a:graphicFrameLocks xmlns:a="http://schemas.openxmlformats.org/drawingml/2006/main" noChangeAspect="1"/>
-            </wp:cNvGraphicFramePr>
-            <a:graphic xmlns:a="http://schemas.openxmlformats.org/drawingml/2006/main">
-              <a:graphicData uri="http://schemas.openxmlformats.org/drawingml/2006/picture">
-                <pic:pic xmlns:pic="http://schemas.openxmlformats.org/drawingml/2006/picture">
-                  <pic:nvPicPr>
-                    <pic:cNvPr id="0" name="Picture 6" descr=":crystal_ball:"/>
-                    <pic:cNvPicPr>
-                      <a:picLocks noChangeAspect="1" noChangeArrowheads="1"/>
-                    </pic:cNvPicPr>
-                  </pic:nvPicPr>
-                  <pic:blipFill>
-                    <a:blip r:embed="rId5">
-                      <a:extLst>
-                        <a:ext uri="{28A0092B-C50C-407E-A947-70E740481C1C}">
-                          <a14:useLocalDpi xmlns:a14="http://schemas.microsoft.com/office/drawing/2010/main" val="0"/>
-                        </a:ext>
-                      </a:extLst>
-                    </a:blip>
-                    <a:srcRect/>
-                    <a:stretch>
-                      <a:fillRect/>
-                    </a:stretch>
-                  </pic:blipFill>
-                  <pic:spPr bwMode="auto">
-                    <a:xfrm>
-                      <a:off x="0" y="0"/>
-                      <a:ext cx="209550" cy="209550"/>
-                    </a:xfrm>
-                    <a:prstGeom prst="rect">
-                      <a:avLst/>
-                    </a:prstGeom>
-                    <a:noFill/>
-                    <a:ln>
-                      <a:noFill/>
-                    </a:ln>
-                  </pic:spPr>
-                </pic:pic>
-              </a:graphicData>
-            </a:graphic>
-          </wp:inline>
-        </w:drawing>
-      </w:r>
-      <w:r>
-        <w:t>Best,</w:t>
-      </w:r>
-      <w:r>
-        <w:br/>
-        <w:t>Sifat</w:t>
-      </w:r>
-    </w:p>
+    <w:p/>
+    <w:p/>
     <w:p/>
     <w:sectPr>
       <w:pgSz w:w="11906" w:h="16838"/>
@@ -1683,6 +1006,7 @@
   <w:style w:type="character" w:default="1" w:styleId="DefaultParagraphFont">
     <w:name w:val="Default Paragraph Font"/>
     <w:uiPriority w:val="1"/>
+    <w:semiHidden/>
     <w:unhideWhenUsed/>
   </w:style>
   <w:style w:type="table" w:default="1" w:styleId="TableNormal">

</xml_diff>